<commit_message>
new avatar and cv
</commit_message>
<xml_diff>
--- a/files/CV_10222023.docx
+++ b/files/CV_10222023.docx
@@ -3817,6 +3817,8 @@
         </w:rPr>
         <w:t xml:space="preserve"> </w:t>
       </w:r>
+      <w:bookmarkStart w:id="4" w:name="OLE_LINK1"/>
+      <w:bookmarkStart w:id="5" w:name="OLE_LINK2"/>
       <w:r>
         <w:rPr>
           <w:rFonts w:ascii="Times New Roman" w:eastAsia="Times New Roman" w:hAnsi="Times New Roman" w:cs="Times New Roman"/>
@@ -3862,6 +3864,8 @@
         </w:rPr>
         <w:t>/22</w:t>
       </w:r>
+      <w:bookmarkEnd w:id="4"/>
+      <w:bookmarkEnd w:id="5"/>
     </w:p>
     <w:p>
       <w:pPr>
@@ -4502,8 +4506,8 @@
           <w:szCs w:val="20"/>
         </w:rPr>
       </w:pPr>
-      <w:bookmarkStart w:id="4" w:name="_1fob9te" w:colFirst="0" w:colLast="0"/>
-      <w:bookmarkEnd w:id="4"/>
+      <w:bookmarkStart w:id="6" w:name="_1fob9te" w:colFirst="0" w:colLast="0"/>
+      <w:bookmarkEnd w:id="6"/>
       <w:r>
         <w:rPr>
           <w:rFonts w:ascii="Times New Roman" w:eastAsia="Times New Roman" w:hAnsi="Times New Roman" w:cs="Times New Roman"/>

</xml_diff>